<commit_message>
Major Changes to website, new projects added
</commit_message>
<xml_diff>
--- a/Layout_shape.docx
+++ b/Layout_shape.docx
@@ -1,6 +1,6 @@
 
 <file path=word/document.xml><?xml version="1.0" encoding="utf-8"?>
-<w:document xmlns:wpc="http://schemas.microsoft.com/office/word/2010/wordprocessingCanvas" xmlns:cx="http://schemas.microsoft.com/office/drawing/2014/chartex" xmlns:cx1="http://schemas.microsoft.com/office/drawing/2015/9/8/chartex" xmlns:cx2="http://schemas.microsoft.com/office/drawing/2015/10/21/chartex" xmlns:cx3="http://schemas.microsoft.com/office/drawing/2016/5/9/chartex" xmlns:cx4="http://schemas.microsoft.com/office/drawing/2016/5/10/chartex" xmlns:cx5="http://schemas.microsoft.com/office/drawing/2016/5/11/chartex" xmlns:cx6="http://schemas.microsoft.com/office/drawing/2016/5/12/chartex" xmlns:cx7="http://schemas.microsoft.com/office/drawing/2016/5/13/chartex" xmlns:cx8="http://schemas.microsoft.com/office/drawing/2016/5/14/chartex" xmlns:mc="http://schemas.openxmlformats.org/markup-compatibility/2006" xmlns:aink="http://schemas.microsoft.com/office/drawing/2016/ink" xmlns:am3d="http://schemas.microsoft.com/office/drawing/2017/model3d" xmlns:o="urn:schemas-microsoft-com:office:office" xmlns:r="http://schemas.openxmlformats.org/officeDocument/2006/relationships" xmlns:m="http://schemas.openxmlformats.org/officeDocument/2006/math" xmlns:v="urn:schemas-microsoft-com:vml" xmlns:wp14="http://schemas.microsoft.com/office/word/2010/wordprocessingDrawing" xmlns:wp="http://schemas.openxmlformats.org/drawingml/2006/wordprocessingDrawing" xmlns:w10="urn:schemas-microsoft-com:office:word" xmlns:w="http://schemas.openxmlformats.org/wordprocessingml/2006/main" xmlns:w14="http://schemas.microsoft.com/office/word/2010/wordml" xmlns:w15="http://schemas.microsoft.com/office/word/2012/wordml" xmlns:w16cid="http://schemas.microsoft.com/office/word/2016/wordml/cid" xmlns:w16se="http://schemas.microsoft.com/office/word/2015/wordml/symex" xmlns:wpg="http://schemas.microsoft.com/office/word/2010/wordprocessingGroup" xmlns:wpi="http://schemas.microsoft.com/office/word/2010/wordprocessingInk" xmlns:wne="http://schemas.microsoft.com/office/word/2006/wordml" xmlns:wps="http://schemas.microsoft.com/office/word/2010/wordprocessingShape" mc:Ignorable="w14 w15 w16se w16cid wp14">
+<w:document xmlns:wpc="http://schemas.microsoft.com/office/word/2010/wordprocessingCanvas" xmlns:cx="http://schemas.microsoft.com/office/drawing/2014/chartex" xmlns:cx1="http://schemas.microsoft.com/office/drawing/2015/9/8/chartex" xmlns:cx2="http://schemas.microsoft.com/office/drawing/2015/10/21/chartex" xmlns:cx3="http://schemas.microsoft.com/office/drawing/2016/5/9/chartex" xmlns:cx4="http://schemas.microsoft.com/office/drawing/2016/5/10/chartex" xmlns:cx5="http://schemas.microsoft.com/office/drawing/2016/5/11/chartex" xmlns:cx6="http://schemas.microsoft.com/office/drawing/2016/5/12/chartex" xmlns:cx7="http://schemas.microsoft.com/office/drawing/2016/5/13/chartex" xmlns:cx8="http://schemas.microsoft.com/office/drawing/2016/5/14/chartex" xmlns:mc="http://schemas.openxmlformats.org/markup-compatibility/2006" xmlns:aink="http://schemas.microsoft.com/office/drawing/2016/ink" xmlns:am3d="http://schemas.microsoft.com/office/drawing/2017/model3d" xmlns:o="urn:schemas-microsoft-com:office:office" xmlns:r="http://schemas.openxmlformats.org/officeDocument/2006/relationships" xmlns:m="http://schemas.openxmlformats.org/officeDocument/2006/math" xmlns:v="urn:schemas-microsoft-com:vml" xmlns:wp14="http://schemas.microsoft.com/office/word/2010/wordprocessingDrawing" xmlns:wp="http://schemas.openxmlformats.org/drawingml/2006/wordprocessingDrawing" xmlns:w10="urn:schemas-microsoft-com:office:word" xmlns:w="http://schemas.openxmlformats.org/wordprocessingml/2006/main" xmlns:w14="http://schemas.microsoft.com/office/word/2010/wordml" xmlns:w15="http://schemas.microsoft.com/office/word/2012/wordml" xmlns:w16cex="http://schemas.microsoft.com/office/word/2018/wordml/cex" xmlns:w16cid="http://schemas.microsoft.com/office/word/2016/wordml/cid" xmlns:w16="http://schemas.microsoft.com/office/word/2018/wordml" xmlns:w16se="http://schemas.microsoft.com/office/word/2015/wordml/symex" xmlns:wpg="http://schemas.microsoft.com/office/word/2010/wordprocessingGroup" xmlns:wpi="http://schemas.microsoft.com/office/word/2010/wordprocessingInk" xmlns:wne="http://schemas.microsoft.com/office/word/2006/wordml" xmlns:wps="http://schemas.microsoft.com/office/word/2010/wordprocessingShape" mc:Ignorable="w14 w15 w16se w16cid w16 w16cex wp14">
   <w:body>
     <w:p>
       <w:r>
@@ -8,67 +8,7 @@
           <w:noProof/>
         </w:rPr>
         <w:drawing>
-          <wp:anchor distT="0" distB="0" distL="114300" distR="114300" simplePos="0" relativeHeight="251658240" behindDoc="0" locked="0" layoutInCell="1" allowOverlap="1" wp14:anchorId="73E9B29E" wp14:editId="72000FE2">
-            <wp:simplePos x="0" y="0"/>
-            <wp:positionH relativeFrom="margin">
-              <wp:posOffset>889000</wp:posOffset>
-            </wp:positionH>
-            <wp:positionV relativeFrom="paragraph">
-              <wp:posOffset>-914400</wp:posOffset>
-            </wp:positionV>
-            <wp:extent cx="2450465" cy="2857500"/>
-            <wp:effectExtent l="0" t="0" r="0" b="0"/>
-            <wp:wrapNone/>
-            <wp:docPr id="30" name="Picture 30"/>
-            <wp:cNvGraphicFramePr>
-              <a:graphicFrameLocks xmlns:a="http://schemas.openxmlformats.org/drawingml/2006/main" noChangeAspect="1"/>
-            </wp:cNvGraphicFramePr>
-            <a:graphic xmlns:a="http://schemas.openxmlformats.org/drawingml/2006/main">
-              <a:graphicData uri="http://schemas.openxmlformats.org/drawingml/2006/picture">
-                <pic:pic xmlns:pic="http://schemas.openxmlformats.org/drawingml/2006/picture">
-                  <pic:nvPicPr>
-                    <pic:cNvPr id="30" name="population.png"/>
-                    <pic:cNvPicPr/>
-                  </pic:nvPicPr>
-                  <pic:blipFill>
-                    <a:blip r:embed="rId4" cstate="print">
-                      <a:extLst>
-                        <a:ext uri="{28A0092B-C50C-407E-A947-70E740481C1C}">
-                          <a14:useLocalDpi xmlns:a14="http://schemas.microsoft.com/office/drawing/2010/main" val="0"/>
-                        </a:ext>
-                        <a:ext uri="{837473B0-CC2E-450A-ABE3-18F120FF3D39}">
-                          <a1611:picAttrSrcUrl xmlns:a1611="http://schemas.microsoft.com/office/drawing/2016/11/main" r:id="rId5"/>
-                        </a:ext>
-                      </a:extLst>
-                    </a:blip>
-                    <a:stretch>
-                      <a:fillRect/>
-                    </a:stretch>
-                  </pic:blipFill>
-                  <pic:spPr>
-                    <a:xfrm>
-                      <a:off x="0" y="0"/>
-                      <a:ext cx="2450465" cy="2857500"/>
-                    </a:xfrm>
-                    <a:prstGeom prst="rect">
-                      <a:avLst/>
-                    </a:prstGeom>
-                  </pic:spPr>
-                </pic:pic>
-              </a:graphicData>
-            </a:graphic>
-            <wp14:sizeRelV relativeFrom="margin">
-              <wp14:pctHeight>0</wp14:pctHeight>
-            </wp14:sizeRelV>
-          </wp:anchor>
-        </w:drawing>
-      </w:r>
-      <w:r>
-        <w:rPr>
-          <w:noProof/>
-        </w:rPr>
-        <w:drawing>
-          <wp:inline distT="0" distB="0" distL="0" distR="0" wp14:anchorId="26316CA8" wp14:editId="3AE089D8">
+          <wp:inline distT="0" distB="0" distL="0" distR="0" wp14:anchorId="26316CA8" wp14:editId="4029590C">
             <wp:extent cx="4253865" cy="2127250"/>
             <wp:effectExtent l="0" t="0" r="0" b="6350"/>
             <wp:docPr id="1" name="Picture 1" descr="A close up of a logo&#10;&#10;Description automatically generated"/>
@@ -83,7 +23,7 @@
                     <pic:cNvPicPr/>
                   </pic:nvPicPr>
                   <pic:blipFill>
-                    <a:blip r:embed="rId6">
+                    <a:blip r:embed="rId4">
                       <a:extLst>
                         <a:ext uri="{28A0092B-C50C-407E-A947-70E740481C1C}">
                           <a14:useLocalDpi xmlns:a14="http://schemas.microsoft.com/office/drawing/2010/main" val="0"/>
@@ -110,12 +50,256 @@
         </w:drawing>
       </w:r>
     </w:p>
+    <w:p>
+      <w:r>
+        <w:rPr>
+          <w:noProof/>
+        </w:rPr>
+        <w:drawing>
+          <wp:anchor distT="0" distB="0" distL="114300" distR="114300" simplePos="0" relativeHeight="251660288" behindDoc="0" locked="0" layoutInCell="1" allowOverlap="1" wp14:anchorId="0AAEDE9F" wp14:editId="3BBFF938">
+            <wp:simplePos x="0" y="0"/>
+            <wp:positionH relativeFrom="margin">
+              <wp:posOffset>301680</wp:posOffset>
+            </wp:positionH>
+            <wp:positionV relativeFrom="paragraph">
+              <wp:posOffset>669566</wp:posOffset>
+            </wp:positionV>
+            <wp:extent cx="954157" cy="964307"/>
+            <wp:effectExtent l="0" t="0" r="0" b="7620"/>
+            <wp:wrapNone/>
+            <wp:docPr id="4" name="Picture 4"/>
+            <wp:cNvGraphicFramePr>
+              <a:graphicFrameLocks xmlns:a="http://schemas.openxmlformats.org/drawingml/2006/main" noChangeAspect="1"/>
+            </wp:cNvGraphicFramePr>
+            <a:graphic xmlns:a="http://schemas.openxmlformats.org/drawingml/2006/main">
+              <a:graphicData uri="http://schemas.openxmlformats.org/drawingml/2006/picture">
+                <pic:pic xmlns:pic="http://schemas.openxmlformats.org/drawingml/2006/picture">
+                  <pic:nvPicPr>
+                    <pic:cNvPr id="1" name=""/>
+                    <pic:cNvPicPr/>
+                  </pic:nvPicPr>
+                  <pic:blipFill>
+                    <a:blip r:embed="rId5" cstate="print">
+                      <a:extLst>
+                        <a:ext uri="{28A0092B-C50C-407E-A947-70E740481C1C}">
+                          <a14:useLocalDpi xmlns:a14="http://schemas.microsoft.com/office/drawing/2010/main" val="0"/>
+                        </a:ext>
+                      </a:extLst>
+                    </a:blip>
+                    <a:stretch>
+                      <a:fillRect/>
+                    </a:stretch>
+                  </pic:blipFill>
+                  <pic:spPr>
+                    <a:xfrm>
+                      <a:off x="0" y="0"/>
+                      <a:ext cx="954157" cy="964307"/>
+                    </a:xfrm>
+                    <a:prstGeom prst="rect">
+                      <a:avLst/>
+                    </a:prstGeom>
+                  </pic:spPr>
+                </pic:pic>
+              </a:graphicData>
+            </a:graphic>
+            <wp14:sizeRelH relativeFrom="margin">
+              <wp14:pctWidth>0</wp14:pctWidth>
+            </wp14:sizeRelH>
+            <wp14:sizeRelV relativeFrom="margin">
+              <wp14:pctHeight>0</wp14:pctHeight>
+            </wp14:sizeRelV>
+          </wp:anchor>
+        </w:drawing>
+      </w:r>
+      <w:r>
+        <w:rPr>
+          <w:noProof/>
+        </w:rPr>
+        <mc:AlternateContent>
+          <mc:Choice Requires="wps">
+            <w:drawing>
+              <wp:anchor distT="45720" distB="45720" distL="114300" distR="114300" simplePos="0" relativeHeight="251659264" behindDoc="0" locked="0" layoutInCell="1" allowOverlap="1" wp14:anchorId="7530B9D0" wp14:editId="2C9E35AB">
+                <wp:simplePos x="0" y="0"/>
+                <wp:positionH relativeFrom="column">
+                  <wp:posOffset>209550</wp:posOffset>
+                </wp:positionH>
+                <wp:positionV relativeFrom="paragraph">
+                  <wp:posOffset>253365</wp:posOffset>
+                </wp:positionV>
+                <wp:extent cx="4635500" cy="2057400"/>
+                <wp:effectExtent l="0" t="0" r="12700" b="19050"/>
+                <wp:wrapNone/>
+                <wp:docPr id="217" name="Text Box 2"/>
+                <wp:cNvGraphicFramePr>
+                  <a:graphicFrameLocks xmlns:a="http://schemas.openxmlformats.org/drawingml/2006/main"/>
+                </wp:cNvGraphicFramePr>
+                <a:graphic xmlns:a="http://schemas.openxmlformats.org/drawingml/2006/main">
+                  <a:graphicData uri="http://schemas.microsoft.com/office/word/2010/wordprocessingShape">
+                    <wps:wsp>
+                      <wps:cNvSpPr txBox="1">
+                        <a:spLocks noChangeArrowheads="1"/>
+                      </wps:cNvSpPr>
+                      <wps:spPr bwMode="auto">
+                        <a:xfrm>
+                          <a:off x="0" y="0"/>
+                          <a:ext cx="4635500" cy="2057400"/>
+                        </a:xfrm>
+                        <a:prstGeom prst="rect">
+                          <a:avLst/>
+                        </a:prstGeom>
+                        <a:solidFill>
+                          <a:srgbClr val="FFFFFF"/>
+                        </a:solidFill>
+                        <a:ln w="9525">
+                          <a:solidFill>
+                            <a:srgbClr val="000000"/>
+                          </a:solidFill>
+                          <a:miter lim="800000"/>
+                          <a:headEnd/>
+                          <a:tailEnd/>
+                        </a:ln>
+                      </wps:spPr>
+                      <wps:txbx>
+                        <w:txbxContent>
+                          <w:p>
+                            <w:pPr>
+                              <w:spacing w:before="600"/>
+                              <w:jc w:val="center"/>
+                              <w:rPr>
+                                <w:rFonts w:ascii="Brush Script MT" w:hAnsi="Brush Script MT"/>
+                                <w:sz w:val="120"/>
+                                <w:szCs w:val="120"/>
+                              </w:rPr>
+                            </w:pPr>
+                            <w:r>
+                              <w:rPr>
+                                <w:rFonts w:ascii="Brush Script MT" w:hAnsi="Brush Script MT"/>
+                                <w:sz w:val="120"/>
+                                <w:szCs w:val="120"/>
+                              </w:rPr>
+                              <w:t xml:space="preserve">     </w:t>
+                            </w:r>
+                            <w:r>
+                              <w:rPr>
+                                <w:rFonts w:ascii="Brush Script MT" w:hAnsi="Brush Script MT"/>
+                                <w:sz w:val="120"/>
+                                <w:szCs w:val="120"/>
+                              </w:rPr>
+                              <w:t>Homely Bites</w:t>
+                            </w:r>
+                          </w:p>
+                        </w:txbxContent>
+                      </wps:txbx>
+                      <wps:bodyPr rot="0" vert="horz" wrap="square" lIns="91440" tIns="45720" rIns="91440" bIns="45720" anchor="t" anchorCtr="0">
+                        <a:noAutofit/>
+                        <a:scene3d>
+                          <a:camera prst="orthographicFront"/>
+                          <a:lightRig rig="soft" dir="t">
+                            <a:rot lat="0" lon="0" rev="15600000"/>
+                          </a:lightRig>
+                        </a:scene3d>
+                        <a:sp3d extrusionH="57150" prstMaterial="softEdge">
+                          <a:bevelT w="25400" h="38100"/>
+                        </a:sp3d>
+                      </wps:bodyPr>
+                    </wps:wsp>
+                  </a:graphicData>
+                </a:graphic>
+                <wp14:sizeRelH relativeFrom="margin">
+                  <wp14:pctWidth>0</wp14:pctWidth>
+                </wp14:sizeRelH>
+                <wp14:sizeRelV relativeFrom="margin">
+                  <wp14:pctHeight>0</wp14:pctHeight>
+                </wp14:sizeRelV>
+              </wp:anchor>
+            </w:drawing>
+          </mc:Choice>
+          <mc:Fallback>
+            <w:pict>
+              <v:shapetype w14:anchorId="7530B9D0" id="_x0000_t202" coordsize="21600,21600" o:spt="202" path="m,l,21600r21600,l21600,xe">
+                <v:stroke joinstyle="miter"/>
+                <v:path gradientshapeok="t" o:connecttype="rect"/>
+              </v:shapetype>
+              <v:shape id="Text Box 2" o:spid="_x0000_s1026" type="#_x0000_t202" style="position:absolute;margin-left:16.5pt;margin-top:19.95pt;width:365pt;height:162pt;z-index:251659264;visibility:visible;mso-wrap-style:square;mso-width-percent:0;mso-height-percent:0;mso-wrap-distance-left:9pt;mso-wrap-distance-top:3.6pt;mso-wrap-distance-right:9pt;mso-wrap-distance-bottom:3.6pt;mso-position-horizontal:absolute;mso-position-horizontal-relative:text;mso-position-vertical:absolute;mso-position-vertical-relative:text;mso-width-percent:0;mso-height-percent:0;mso-width-relative:margin;mso-height-relative:margin;v-text-anchor:top" o:gfxdata="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">
+                <v:textbox>
+                  <w:txbxContent>
+                    <w:p>
+                      <w:pPr>
+                        <w:spacing w:before="600"/>
+                        <w:jc w:val="center"/>
+                        <w:rPr>
+                          <w:rFonts w:ascii="Brush Script MT" w:hAnsi="Brush Script MT"/>
+                          <w:sz w:val="120"/>
+                          <w:szCs w:val="120"/>
+                        </w:rPr>
+                      </w:pPr>
+                      <w:r>
+                        <w:rPr>
+                          <w:rFonts w:ascii="Brush Script MT" w:hAnsi="Brush Script MT"/>
+                          <w:sz w:val="120"/>
+                          <w:szCs w:val="120"/>
+                        </w:rPr>
+                        <w:t xml:space="preserve">     </w:t>
+                      </w:r>
+                      <w:r>
+                        <w:rPr>
+                          <w:rFonts w:ascii="Brush Script MT" w:hAnsi="Brush Script MT"/>
+                          <w:sz w:val="120"/>
+                          <w:szCs w:val="120"/>
+                        </w:rPr>
+                        <w:t>Homely Bites</w:t>
+                      </w:r>
+                    </w:p>
+                  </w:txbxContent>
+                </v:textbox>
+              </v:shape>
+            </w:pict>
+          </mc:Fallback>
+        </mc:AlternateContent>
+      </w:r>
+      <w:r>
+        <w:rPr>
+          <w:noProof/>
+        </w:rPr>
+        <w:drawing>
+          <wp:inline distT="0" distB="0" distL="0" distR="0" wp14:anchorId="7BDCD15D" wp14:editId="47B27F02">
+            <wp:extent cx="5048250" cy="2543175"/>
+            <wp:effectExtent l="0" t="0" r="0" b="9525"/>
+            <wp:docPr id="2" name="Picture 2"/>
+            <wp:cNvGraphicFramePr>
+              <a:graphicFrameLocks xmlns:a="http://schemas.openxmlformats.org/drawingml/2006/main" noChangeAspect="1"/>
+            </wp:cNvGraphicFramePr>
+            <a:graphic xmlns:a="http://schemas.openxmlformats.org/drawingml/2006/main">
+              <a:graphicData uri="http://schemas.openxmlformats.org/drawingml/2006/picture">
+                <pic:pic xmlns:pic="http://schemas.openxmlformats.org/drawingml/2006/picture">
+                  <pic:nvPicPr>
+                    <pic:cNvPr id="1" name=""/>
+                    <pic:cNvPicPr/>
+                  </pic:nvPicPr>
+                  <pic:blipFill>
+                    <a:blip r:embed="rId6"/>
+                    <a:stretch>
+                      <a:fillRect/>
+                    </a:stretch>
+                  </pic:blipFill>
+                  <pic:spPr>
+                    <a:xfrm>
+                      <a:off x="0" y="0"/>
+                      <a:ext cx="5048250" cy="2543175"/>
+                    </a:xfrm>
+                    <a:prstGeom prst="rect">
+                      <a:avLst/>
+                    </a:prstGeom>
+                  </pic:spPr>
+                </pic:pic>
+              </a:graphicData>
+            </a:graphic>
+          </wp:inline>
+        </w:drawing>
+      </w:r>
+    </w:p>
     <w:p/>
     <w:p/>
-    <w:p>
-      <w:bookmarkStart w:id="0" w:name="_GoBack"/>
-      <w:bookmarkEnd w:id="0"/>
-    </w:p>
     <w:p/>
     <w:sectPr>
       <w:pgSz w:w="11906" w:h="16838"/>
@@ -128,7 +312,7 @@
 </file>
 
 <file path=word/styles.xml><?xml version="1.0" encoding="utf-8"?>
-<w:styles xmlns:mc="http://schemas.openxmlformats.org/markup-compatibility/2006" xmlns:r="http://schemas.openxmlformats.org/officeDocument/2006/relationships" xmlns:w="http://schemas.openxmlformats.org/wordprocessingml/2006/main" xmlns:w14="http://schemas.microsoft.com/office/word/2010/wordml" xmlns:w15="http://schemas.microsoft.com/office/word/2012/wordml" xmlns:w16cid="http://schemas.microsoft.com/office/word/2016/wordml/cid" xmlns:w16se="http://schemas.microsoft.com/office/word/2015/wordml/symex" mc:Ignorable="w14 w15 w16se w16cid">
+<w:styles xmlns:mc="http://schemas.openxmlformats.org/markup-compatibility/2006" xmlns:r="http://schemas.openxmlformats.org/officeDocument/2006/relationships" xmlns:w="http://schemas.openxmlformats.org/wordprocessingml/2006/main" xmlns:w14="http://schemas.microsoft.com/office/word/2010/wordml" xmlns:w15="http://schemas.microsoft.com/office/word/2012/wordml" xmlns:w16cex="http://schemas.microsoft.com/office/word/2018/wordml/cex" xmlns:w16cid="http://schemas.microsoft.com/office/word/2016/wordml/cid" xmlns:w16="http://schemas.microsoft.com/office/word/2018/wordml" xmlns:w16se="http://schemas.microsoft.com/office/word/2015/wordml/symex" mc:Ignorable="w14 w15 w16se w16cid w16 w16cex">
   <w:docDefaults>
     <w:rPrDefault>
       <w:rPr>
@@ -144,7 +328,7 @@
       </w:pPr>
     </w:pPrDefault>
   </w:docDefaults>
-  <w:latentStyles w:defLockedState="0" w:defUIPriority="99" w:defSemiHidden="0" w:defUnhideWhenUsed="0" w:defQFormat="0" w:count="375">
+  <w:latentStyles w:defLockedState="0" w:defUIPriority="99" w:defSemiHidden="0" w:defUnhideWhenUsed="0" w:defQFormat="0" w:count="376">
     <w:lsdException w:name="Normal" w:uiPriority="0" w:qFormat="1"/>
     <w:lsdException w:name="heading 1" w:uiPriority="9" w:qFormat="1"/>
     <w:lsdException w:name="heading 2" w:semiHidden="1" w:uiPriority="9" w:unhideWhenUsed="1" w:qFormat="1"/>
@@ -250,7 +434,6 @@
     <w:lsdException w:name="HTML Sample" w:semiHidden="1" w:unhideWhenUsed="1"/>
     <w:lsdException w:name="HTML Typewriter" w:semiHidden="1" w:unhideWhenUsed="1"/>
     <w:lsdException w:name="HTML Variable" w:semiHidden="1" w:unhideWhenUsed="1"/>
-    <w:lsdException w:name="Normal Table" w:semiHidden="1" w:unhideWhenUsed="1"/>
     <w:lsdException w:name="annotation subject" w:semiHidden="1" w:unhideWhenUsed="1"/>
     <w:lsdException w:name="No List" w:semiHidden="1" w:unhideWhenUsed="1"/>
     <w:lsdException w:name="Outline List 1" w:semiHidden="1" w:unhideWhenUsed="1"/>
@@ -297,10 +480,8 @@
     <w:lsdException w:name="Table Subtle 2" w:semiHidden="1" w:unhideWhenUsed="1"/>
     <w:lsdException w:name="Table Web 1" w:semiHidden="1" w:unhideWhenUsed="1"/>
     <w:lsdException w:name="Table Web 2" w:semiHidden="1" w:unhideWhenUsed="1"/>
-    <w:lsdException w:name="Table Web 3" w:semiHidden="1" w:unhideWhenUsed="1"/>
     <w:lsdException w:name="Balloon Text" w:semiHidden="1" w:unhideWhenUsed="1"/>
     <w:lsdException w:name="Table Grid" w:uiPriority="39"/>
-    <w:lsdException w:name="Table Theme" w:semiHidden="1" w:unhideWhenUsed="1"/>
     <w:lsdException w:name="Placeholder Text" w:semiHidden="1"/>
     <w:lsdException w:name="No Spacing" w:uiPriority="1" w:qFormat="1"/>
     <w:lsdException w:name="Light Shading" w:uiPriority="60"/>
@@ -520,6 +701,7 @@
     <w:lsdException w:name="Smart Hyperlink" w:semiHidden="1" w:unhideWhenUsed="1"/>
     <w:lsdException w:name="Hashtag" w:semiHidden="1" w:unhideWhenUsed="1"/>
     <w:lsdException w:name="Unresolved Mention" w:semiHidden="1" w:unhideWhenUsed="1"/>
+    <w:lsdException w:name="Smart Link" w:semiHidden="1" w:unhideWhenUsed="1"/>
   </w:latentStyles>
   <w:style w:type="paragraph" w:default="1" w:styleId="Normal">
     <w:name w:val="Normal"/>

</xml_diff>